<commit_message>
Thêm tab database management, bỏ 2 nút import - export
</commit_message>
<xml_diff>
--- a/Idea/Báo cáo ngày.docx
+++ b/Idea/Báo cáo ngày.docx
@@ -221,28 +221,7 @@
           <w:b/>
           <w:bCs/>
         </w:rPr>
-        <w:t>[</w:t>
-      </w:r>
-      <w:r>
-        <w:rPr>
-          <w:b/>
-          <w:bCs/>
-        </w:rPr>
-        <w:t>3</w:t>
-      </w:r>
-      <w:r>
-        <w:rPr>
-          <w:b/>
-          <w:bCs/>
-        </w:rPr>
-        <w:t>/12/2025]</w:t>
-      </w:r>
-      <w:r>
-        <w:rPr>
-          <w:b/>
-          <w:bCs/>
-        </w:rPr>
-        <w:t xml:space="preserve"> = </w:t>
+        <w:t xml:space="preserve">[3/12/2025] = </w:t>
       </w:r>
       <w:r>
         <w:t>toàn bộ task trong cột Inprogress</w:t>
@@ -326,10 +305,7 @@
         <w:t xml:space="preserve"> bao gồm các trường: STT, </w:t>
       </w:r>
       <w:r>
-        <w:t xml:space="preserve"> </w:t>
-      </w:r>
-      <w:r>
-        <w:t>Date</w:t>
+        <w:t xml:space="preserve"> Date</w:t>
       </w:r>
       <w:r>
         <w:t xml:space="preserve"> là current day / ngày lập báo cáo, </w:t>
@@ -338,13 +314,7 @@
         <w:t>Platform</w:t>
       </w:r>
       <w:r>
-        <w:t xml:space="preserve"> – để trống </w:t>
-      </w:r>
-      <w:r>
-        <w:t>do chưa có field trong schema task</w:t>
-      </w:r>
-      <w:r>
-        <w:t xml:space="preserve">, </w:t>
+        <w:t xml:space="preserve"> – để trống do chưa có field trong schema task, </w:t>
       </w:r>
       <w:r>
         <w:t>WO</w:t>
@@ -372,10 +342,7 @@
         <w:t xml:space="preserve">, </w:t>
       </w:r>
       <w:r>
-        <w:t xml:space="preserve"> </w:t>
-      </w:r>
-      <w:r>
-        <w:t>RESULT</w:t>
+        <w:t xml:space="preserve"> RESULT</w:t>
       </w:r>
       <w:r>
         <w:t xml:space="preserve"> là trường </w:t>
@@ -411,10 +378,7 @@
         <w:t>Activities Looking Ahead</w:t>
       </w:r>
       <w:r>
-        <w:t xml:space="preserve"> bao gồm các trường </w:t>
-      </w:r>
-      <w:r>
-        <w:t xml:space="preserve">bao gồm các trường: STT, </w:t>
+        <w:t xml:space="preserve"> bao gồm các trường bao gồm các trường: STT, </w:t>
       </w:r>
       <w:r>
         <w:t xml:space="preserve"> Date</w:t>
@@ -441,25 +405,10 @@
         <w:t xml:space="preserve"> – để trống do chưa có field trong schema task,</w:t>
       </w:r>
       <w:r>
-        <w:t xml:space="preserve"> </w:t>
-      </w:r>
-      <w:r>
-        <w:t>Activities Looking Ahead</w:t>
-      </w:r>
-      <w:r>
-        <w:t xml:space="preserve"> – Danh sách các task trong cột In-progress </w:t>
-      </w:r>
-      <w:r>
-        <w:t>sau</w:t>
-      </w:r>
-      <w:r>
-        <w:t xml:space="preserve"> 17h00 </w:t>
-      </w:r>
-      <w:r>
-        <w:t xml:space="preserve">của </w:t>
-      </w:r>
-      <w:r>
-        <w:t xml:space="preserve">ngày lập báo cáo, </w:t>
+        <w:t xml:space="preserve"> Activities Looking Ahead</w:t>
+      </w:r>
+      <w:r>
+        <w:t xml:space="preserve"> – Danh sách các task trong cột In-progress sau 17h00 của ngày lập báo cáo, </w:t>
       </w:r>
       <w:r>
         <w:t xml:space="preserve"> RESULT</w:t>
@@ -990,9 +939,63 @@
       </w:r>
     </w:p>
     <w:p>
-      <w:pPr>
-        <w:pStyle w:val="ListParagraph"/>
-      </w:pPr>
+      <w:r>
+        <w:br w:type="page"/>
+      </w:r>
+    </w:p>
+    <w:p>
+      <w:pPr>
+        <w:pStyle w:val="ListParagraph"/>
+      </w:pPr>
+      <w:r>
+        <w:lastRenderedPageBreak/>
+        <w:t>*******************NOTE******************</w:t>
+      </w:r>
+    </w:p>
+    <w:p>
+      <w:pPr>
+        <w:pStyle w:val="ListParagraph"/>
+      </w:pPr>
+      <w:r>
+        <w:rPr>
+          <w:noProof/>
+        </w:rPr>
+        <w:drawing>
+          <wp:inline distT="0" distB="0" distL="0" distR="0" wp14:anchorId="55AD7728" wp14:editId="782EF986">
+            <wp:extent cx="5796005" cy="3171848"/>
+            <wp:effectExtent l="0" t="0" r="0" b="0"/>
+            <wp:docPr id="1143946839" name="Picture 1" descr="A screenshot of a black screen&#10;&#10;AI-generated content may be incorrect."/>
+            <wp:cNvGraphicFramePr>
+              <a:graphicFrameLocks xmlns:a="http://schemas.openxmlformats.org/drawingml/2006/main" noChangeAspect="1"/>
+            </wp:cNvGraphicFramePr>
+            <a:graphic xmlns:a="http://schemas.openxmlformats.org/drawingml/2006/main">
+              <a:graphicData uri="http://schemas.openxmlformats.org/drawingml/2006/picture">
+                <pic:pic xmlns:pic="http://schemas.openxmlformats.org/drawingml/2006/picture">
+                  <pic:nvPicPr>
+                    <pic:cNvPr id="1143946839" name="Picture 1" descr="A screenshot of a black screen&#10;&#10;AI-generated content may be incorrect."/>
+                    <pic:cNvPicPr/>
+                  </pic:nvPicPr>
+                  <pic:blipFill>
+                    <a:blip r:embed="rId5"/>
+                    <a:stretch>
+                      <a:fillRect/>
+                    </a:stretch>
+                  </pic:blipFill>
+                  <pic:spPr>
+                    <a:xfrm>
+                      <a:off x="0" y="0"/>
+                      <a:ext cx="5796005" cy="3171848"/>
+                    </a:xfrm>
+                    <a:prstGeom prst="rect">
+                      <a:avLst/>
+                    </a:prstGeom>
+                  </pic:spPr>
+                </pic:pic>
+              </a:graphicData>
+            </a:graphic>
+          </wp:inline>
+        </w:drawing>
+      </w:r>
     </w:p>
     <w:sectPr>
       <w:pgSz w:w="12240" w:h="15840"/>
@@ -3335,6 +3338,7 @@
   <w:style w:type="character" w:default="1" w:styleId="DefaultParagraphFont">
     <w:name w:val="Default Paragraph Font"/>
     <w:uiPriority w:val="1"/>
+    <w:semiHidden/>
     <w:unhideWhenUsed/>
   </w:style>
   <w:style w:type="table" w:default="1" w:styleId="TableNormal">

</xml_diff>